<commit_message>
DOCUMENTAZIONE CORRETTA 23/09 22:40
Revisionata da Fede e corretta da Mirko
</commit_message>
<xml_diff>
--- a/Documentazione/Documentazione.docx
+++ b/Documentazione/Documentazione.docx
@@ -4103,7 +4103,15 @@
           <w:sz w:val="24"/>
           <w:szCs w:val="24"/>
         </w:rPr>
-        <w:t xml:space="preserve">, scritto il linguaggio SQL. Tale script definisce il codice per la costruzione delle tabelle nel database. </w:t>
+        <w:t>, scritto in</w:t>
+      </w:r>
+      <w:r>
+        <w:rPr>
+          <w:rFonts w:ascii="Bodoni MT" w:hAnsi="Bodoni MT" w:cs="ArialMT"/>
+          <w:sz w:val="24"/>
+          <w:szCs w:val="24"/>
+        </w:rPr>
+        <w:t xml:space="preserve"> linguaggio SQL. Tale script definisce il codice per la costruzione delle tabelle nel database. </w:t>
       </w:r>
     </w:p>
     <w:p>
@@ -4154,8 +4162,8 @@
         </w:rPr>
         <w:drawing>
           <wp:inline distT="0" distB="0" distL="0" distR="0">
-            <wp:extent cx="6120130" cy="4554855"/>
-            <wp:effectExtent l="0" t="0" r="0" b="0"/>
+            <wp:extent cx="6197600" cy="5020057"/>
+            <wp:effectExtent l="0" t="0" r="0" b="9525"/>
             <wp:docPr id="6" name="Immagine 6"/>
             <wp:cNvGraphicFramePr>
               <a:graphicFrameLocks xmlns:a="http://schemas.openxmlformats.org/drawingml/2006/main" noChangeAspect="1"/>
@@ -4182,7 +4190,7 @@
                   <pic:spPr>
                     <a:xfrm>
                       <a:off x="0" y="0"/>
-                      <a:ext cx="6120130" cy="4554855"/>
+                      <a:ext cx="6203991" cy="5025233"/>
                     </a:xfrm>
                     <a:prstGeom prst="rect">
                       <a:avLst/>
@@ -4194,18 +4202,6 @@
           </wp:inline>
         </w:drawing>
       </w:r>
-    </w:p>
-    <w:p>
-      <w:pPr>
-        <w:autoSpaceDE w:val="0"/>
-        <w:autoSpaceDN w:val="0"/>
-        <w:adjustRightInd w:val="0"/>
-        <w:rPr>
-          <w:rFonts w:ascii="Bodoni MT" w:hAnsi="Bodoni MT" w:cs="ArialMT"/>
-          <w:sz w:val="24"/>
-          <w:szCs w:val="24"/>
-        </w:rPr>
-      </w:pPr>
     </w:p>
     <w:p>
       <w:pPr>
@@ -5162,15 +5158,7 @@
                 <w:sz w:val="24"/>
                 <w:szCs w:val="24"/>
               </w:rPr>
-              <w:t>1</w:t>
-            </w:r>
-            <w:r>
-              <w:rPr>
-                <w:rFonts w:ascii="Bodoni MT" w:hAnsi="Bodoni MT" w:cs="ArialMT"/>
-                <w:sz w:val="24"/>
-                <w:szCs w:val="24"/>
-              </w:rPr>
-              <w:t>B</w:t>
+              <w:t>1B</w:t>
             </w:r>
           </w:p>
         </w:tc>
@@ -5766,6 +5754,14 @@
               </w:rPr>
               <w:t>2</w:t>
             </w:r>
+            <w:r>
+              <w:rPr>
+                <w:rFonts w:ascii="Bodoni MT" w:hAnsi="Bodoni MT" w:cs="ArialMT"/>
+                <w:sz w:val="24"/>
+                <w:szCs w:val="24"/>
+              </w:rPr>
+              <w:t>A</w:t>
+            </w:r>
           </w:p>
         </w:tc>
       </w:tr>
@@ -5883,15 +5879,7 @@
                 <w:sz w:val="24"/>
                 <w:szCs w:val="24"/>
               </w:rPr>
-              <w:t xml:space="preserve">L’utente fa login come </w:t>
-            </w:r>
-            <w:r>
-              <w:rPr>
-                <w:rFonts w:ascii="Bodoni MT" w:hAnsi="Bodoni MT" w:cs="ArialMT"/>
-                <w:sz w:val="24"/>
-                <w:szCs w:val="24"/>
-              </w:rPr>
-              <w:t>segreteria</w:t>
+              <w:t>L’utente fa login come segreteria</w:t>
             </w:r>
           </w:p>
         </w:tc>
@@ -5994,15 +5982,7 @@
                 <w:sz w:val="24"/>
                 <w:szCs w:val="24"/>
               </w:rPr>
-              <w:t xml:space="preserve">2) </w:t>
-            </w:r>
-            <w:r>
-              <w:rPr>
-                <w:rFonts w:ascii="Bodoni MT" w:hAnsi="Bodoni MT" w:cs="ArialMT"/>
-                <w:sz w:val="24"/>
-                <w:szCs w:val="24"/>
-              </w:rPr>
-              <w:t>Inserimento tipo di articolo</w:t>
+              <w:t>2) Inserimento tipo di articolo</w:t>
             </w:r>
           </w:p>
           <w:p>
@@ -6023,15 +6003,7 @@
                 <w:sz w:val="24"/>
                 <w:szCs w:val="24"/>
               </w:rPr>
-              <w:t xml:space="preserve">3) </w:t>
-            </w:r>
-            <w:r>
-              <w:rPr>
-                <w:rFonts w:ascii="Bodoni MT" w:hAnsi="Bodoni MT" w:cs="ArialMT"/>
-                <w:sz w:val="24"/>
-                <w:szCs w:val="24"/>
-              </w:rPr>
-              <w:t>Visione dei movimenti del magazzino</w:t>
+              <w:t>3) Visione dei movimenti del magazzino</w:t>
             </w:r>
           </w:p>
         </w:tc>
@@ -6240,6 +6212,14 @@
                 <w:szCs w:val="24"/>
               </w:rPr>
               <w:t>2</w:t>
+            </w:r>
+            <w:r>
+              <w:rPr>
+                <w:rFonts w:ascii="Bodoni MT" w:hAnsi="Bodoni MT" w:cs="ArialMT"/>
+                <w:sz w:val="24"/>
+                <w:szCs w:val="24"/>
+              </w:rPr>
+              <w:t>B</w:t>
             </w:r>
           </w:p>
         </w:tc>
@@ -6939,16 +6919,7 @@
                 <w:sz w:val="24"/>
                 <w:szCs w:val="24"/>
               </w:rPr>
-              <w:t xml:space="preserve">Inserimento </w:t>
-            </w:r>
-            <w:r>
-              <w:rPr>
-                <w:rFonts w:ascii="Bodoni MT" w:hAnsi="Bodoni MT" w:cs="ArialMT"/>
-                <w:b w:val="0"/>
-                <w:sz w:val="24"/>
-                <w:szCs w:val="24"/>
-              </w:rPr>
-              <w:t>dei movimenti</w:t>
+              <w:t>Inserimento dei movimenti</w:t>
             </w:r>
           </w:p>
         </w:tc>
@@ -7010,6 +6981,14 @@
                 <w:szCs w:val="24"/>
               </w:rPr>
               <w:t>3</w:t>
+            </w:r>
+            <w:r>
+              <w:rPr>
+                <w:rFonts w:ascii="Bodoni MT" w:hAnsi="Bodoni MT" w:cs="ArialMT"/>
+                <w:sz w:val="24"/>
+                <w:szCs w:val="24"/>
+              </w:rPr>
+              <w:t>A</w:t>
             </w:r>
           </w:p>
         </w:tc>
@@ -7128,15 +7107,7 @@
                 <w:sz w:val="24"/>
                 <w:szCs w:val="24"/>
               </w:rPr>
-              <w:t xml:space="preserve">L’utente fa login come </w:t>
-            </w:r>
-            <w:r>
-              <w:rPr>
-                <w:rFonts w:ascii="Bodoni MT" w:hAnsi="Bodoni MT" w:cs="ArialMT"/>
-                <w:sz w:val="24"/>
-                <w:szCs w:val="24"/>
-              </w:rPr>
-              <w:t>magazziniere</w:t>
+              <w:t>L’utente fa login come magazziniere</w:t>
             </w:r>
           </w:p>
         </w:tc>
@@ -7239,15 +7210,7 @@
                 <w:sz w:val="24"/>
                 <w:szCs w:val="24"/>
               </w:rPr>
-              <w:t xml:space="preserve">2) Inserimento </w:t>
-            </w:r>
-            <w:r>
-              <w:rPr>
-                <w:rFonts w:ascii="Bodoni MT" w:hAnsi="Bodoni MT" w:cs="ArialMT"/>
-                <w:sz w:val="24"/>
-                <w:szCs w:val="24"/>
-              </w:rPr>
-              <w:t>movimenti</w:t>
+              <w:t>2) Inserimento movimenti</w:t>
             </w:r>
           </w:p>
           <w:p>
@@ -7268,15 +7231,7 @@
                 <w:sz w:val="24"/>
                 <w:szCs w:val="24"/>
               </w:rPr>
-              <w:t xml:space="preserve">3) </w:t>
-            </w:r>
-            <w:r>
-              <w:rPr>
-                <w:rFonts w:ascii="Bodoni MT" w:hAnsi="Bodoni MT" w:cs="ArialMT"/>
-                <w:sz w:val="24"/>
-                <w:szCs w:val="24"/>
-              </w:rPr>
-              <w:t>Ottimizzazione del magazzino</w:t>
+              <w:t>3) Ottimizzazione del magazzino</w:t>
             </w:r>
           </w:p>
         </w:tc>
@@ -7486,6 +7441,14 @@
               </w:rPr>
               <w:t>3</w:t>
             </w:r>
+            <w:r>
+              <w:rPr>
+                <w:rFonts w:ascii="Bodoni MT" w:hAnsi="Bodoni MT" w:cs="ArialMT"/>
+                <w:sz w:val="24"/>
+                <w:szCs w:val="24"/>
+              </w:rPr>
+              <w:t>B</w:t>
+            </w:r>
           </w:p>
         </w:tc>
       </w:tr>
@@ -7603,7 +7566,15 @@
                 <w:sz w:val="24"/>
                 <w:szCs w:val="24"/>
               </w:rPr>
-              <w:t>L’utente fa login come segreteria</w:t>
+              <w:t xml:space="preserve">L’utente fa login come </w:t>
+            </w:r>
+            <w:r>
+              <w:rPr>
+                <w:rFonts w:ascii="Bodoni MT" w:hAnsi="Bodoni MT" w:cs="ArialMT"/>
+                <w:sz w:val="24"/>
+                <w:szCs w:val="24"/>
+              </w:rPr>
+              <w:t>magazziniere</w:t>
             </w:r>
           </w:p>
         </w:tc>
@@ -7706,15 +7677,7 @@
                 <w:sz w:val="24"/>
                 <w:szCs w:val="24"/>
               </w:rPr>
-              <w:t xml:space="preserve">2) Inserimento </w:t>
-            </w:r>
-            <w:r>
-              <w:rPr>
-                <w:rFonts w:ascii="Bodoni MT" w:hAnsi="Bodoni MT" w:cs="ArialMT"/>
-                <w:sz w:val="24"/>
-                <w:szCs w:val="24"/>
-              </w:rPr>
-              <w:t>movimenti</w:t>
+              <w:t>2) Inserimento movimenti</w:t>
             </w:r>
           </w:p>
           <w:p>
@@ -7735,15 +7698,7 @@
                 <w:sz w:val="24"/>
                 <w:szCs w:val="24"/>
               </w:rPr>
-              <w:t xml:space="preserve">3) </w:t>
-            </w:r>
-            <w:r>
-              <w:rPr>
-                <w:rFonts w:ascii="Bodoni MT" w:hAnsi="Bodoni MT" w:cs="ArialMT"/>
-                <w:sz w:val="24"/>
-                <w:szCs w:val="24"/>
-              </w:rPr>
-              <w:t>Ottimizzazione del magazzino</w:t>
+              <w:t>3) Ottimizzazione del magazzino</w:t>
             </w:r>
           </w:p>
         </w:tc>
@@ -8050,6 +8005,21 @@
           <w:szCs w:val="24"/>
         </w:rPr>
       </w:pPr>
+    </w:p>
+    <w:p>
+      <w:pPr>
+        <w:tabs>
+          <w:tab w:val="left" w:pos="3252"/>
+        </w:tabs>
+        <w:autoSpaceDE w:val="0"/>
+        <w:autoSpaceDN w:val="0"/>
+        <w:adjustRightInd w:val="0"/>
+        <w:rPr>
+          <w:rFonts w:ascii="Bodoni MT" w:hAnsi="Bodoni MT" w:cs="ArialMT"/>
+          <w:sz w:val="24"/>
+          <w:szCs w:val="24"/>
+        </w:rPr>
+      </w:pPr>
       <w:r>
         <w:rPr>
           <w:rFonts w:ascii="Bodoni MT" w:hAnsi="Bodoni MT" w:cs="ArialMT"/>
@@ -8062,12 +8032,12 @@
           <wp:anchor distT="0" distB="0" distL="114300" distR="114300" simplePos="0" relativeHeight="251662336" behindDoc="0" locked="0" layoutInCell="1" allowOverlap="1">
             <wp:simplePos x="0" y="0"/>
             <wp:positionH relativeFrom="margin">
-              <wp:posOffset>488315</wp:posOffset>
+              <wp:posOffset>494030</wp:posOffset>
             </wp:positionH>
             <wp:positionV relativeFrom="margin">
-              <wp:posOffset>806735</wp:posOffset>
+              <wp:posOffset>1061720</wp:posOffset>
             </wp:positionV>
-            <wp:extent cx="5102563" cy="7259955"/>
+            <wp:extent cx="5102225" cy="6748145"/>
             <wp:effectExtent l="0" t="0" r="3175" b="0"/>
             <wp:wrapSquare wrapText="bothSides"/>
             <wp:docPr id="7" name="Immagine 7"/>
@@ -8096,7 +8066,7 @@
                   <pic:spPr>
                     <a:xfrm>
                       <a:off x="0" y="0"/>
-                      <a:ext cx="5102563" cy="7259955"/>
+                      <a:ext cx="5102225" cy="6748145"/>
                     </a:xfrm>
                     <a:prstGeom prst="rect">
                       <a:avLst/>
@@ -8105,469 +8075,409 @@
                 </pic:pic>
               </a:graphicData>
             </a:graphic>
+            <wp14:sizeRelV relativeFrom="margin">
+              <wp14:pctHeight>0</wp14:pctHeight>
+            </wp14:sizeRelV>
           </wp:anchor>
         </w:drawing>
       </w:r>
-    </w:p>
-    <w:p>
-      <w:pPr>
-        <w:tabs>
-          <w:tab w:val="left" w:pos="3252"/>
-        </w:tabs>
-        <w:autoSpaceDE w:val="0"/>
-        <w:autoSpaceDN w:val="0"/>
-        <w:adjustRightInd w:val="0"/>
-        <w:rPr>
-          <w:rFonts w:ascii="Bodoni MT" w:hAnsi="Bodoni MT" w:cs="ArialMT"/>
-          <w:sz w:val="24"/>
-          <w:szCs w:val="24"/>
-        </w:rPr>
-      </w:pPr>
-      <w:r>
-        <w:rPr>
-          <w:rFonts w:ascii="Bodoni MT" w:hAnsi="Bodoni MT" w:cs="ArialMT"/>
-          <w:sz w:val="24"/>
-          <w:szCs w:val="24"/>
-        </w:rPr>
-        <w:tab/>
-      </w:r>
-    </w:p>
-    <w:p>
-      <w:pPr>
-        <w:autoSpaceDE w:val="0"/>
-        <w:autoSpaceDN w:val="0"/>
-        <w:adjustRightInd w:val="0"/>
-        <w:rPr>
-          <w:rFonts w:ascii="Bodoni MT" w:hAnsi="Bodoni MT" w:cs="ArialMT"/>
-          <w:sz w:val="24"/>
-          <w:szCs w:val="24"/>
-        </w:rPr>
-      </w:pPr>
-    </w:p>
-    <w:p>
-      <w:pPr>
-        <w:autoSpaceDE w:val="0"/>
-        <w:autoSpaceDN w:val="0"/>
-        <w:adjustRightInd w:val="0"/>
-        <w:rPr>
-          <w:rFonts w:ascii="Bodoni MT" w:hAnsi="Bodoni MT" w:cs="ArialMT"/>
-          <w:sz w:val="24"/>
-          <w:szCs w:val="24"/>
-        </w:rPr>
-      </w:pPr>
-    </w:p>
-    <w:p>
-      <w:pPr>
-        <w:autoSpaceDE w:val="0"/>
-        <w:autoSpaceDN w:val="0"/>
-        <w:adjustRightInd w:val="0"/>
-        <w:rPr>
-          <w:rFonts w:ascii="Bodoni MT" w:hAnsi="Bodoni MT" w:cs="ArialMT"/>
-          <w:sz w:val="24"/>
-          <w:szCs w:val="24"/>
-        </w:rPr>
-      </w:pPr>
-    </w:p>
-    <w:p>
-      <w:pPr>
-        <w:autoSpaceDE w:val="0"/>
-        <w:autoSpaceDN w:val="0"/>
-        <w:adjustRightInd w:val="0"/>
-        <w:rPr>
-          <w:rFonts w:ascii="Bodoni MT" w:hAnsi="Bodoni MT" w:cs="ArialMT"/>
-          <w:sz w:val="24"/>
-          <w:szCs w:val="24"/>
-        </w:rPr>
-      </w:pPr>
-    </w:p>
-    <w:p>
-      <w:pPr>
-        <w:autoSpaceDE w:val="0"/>
-        <w:autoSpaceDN w:val="0"/>
-        <w:adjustRightInd w:val="0"/>
-        <w:rPr>
-          <w:rFonts w:ascii="Bodoni MT" w:hAnsi="Bodoni MT" w:cs="ArialMT"/>
-          <w:sz w:val="24"/>
-          <w:szCs w:val="24"/>
-        </w:rPr>
-      </w:pPr>
-    </w:p>
-    <w:p>
-      <w:pPr>
-        <w:autoSpaceDE w:val="0"/>
-        <w:autoSpaceDN w:val="0"/>
-        <w:adjustRightInd w:val="0"/>
-        <w:rPr>
-          <w:rFonts w:ascii="Bodoni MT" w:hAnsi="Bodoni MT" w:cs="ArialMT"/>
-          <w:sz w:val="24"/>
-          <w:szCs w:val="24"/>
-        </w:rPr>
-      </w:pPr>
-    </w:p>
-    <w:p>
-      <w:pPr>
-        <w:autoSpaceDE w:val="0"/>
-        <w:autoSpaceDN w:val="0"/>
-        <w:adjustRightInd w:val="0"/>
-        <w:rPr>
-          <w:rFonts w:ascii="Bodoni MT" w:hAnsi="Bodoni MT" w:cs="ArialMT"/>
-          <w:sz w:val="24"/>
-          <w:szCs w:val="24"/>
-        </w:rPr>
-      </w:pPr>
-    </w:p>
-    <w:p>
-      <w:pPr>
-        <w:autoSpaceDE w:val="0"/>
-        <w:autoSpaceDN w:val="0"/>
-        <w:adjustRightInd w:val="0"/>
-        <w:rPr>
-          <w:rFonts w:ascii="Bodoni MT" w:hAnsi="Bodoni MT" w:cs="ArialMT"/>
-          <w:sz w:val="24"/>
-          <w:szCs w:val="24"/>
-        </w:rPr>
-      </w:pPr>
-    </w:p>
-    <w:p>
-      <w:pPr>
-        <w:autoSpaceDE w:val="0"/>
-        <w:autoSpaceDN w:val="0"/>
-        <w:adjustRightInd w:val="0"/>
-        <w:rPr>
-          <w:rFonts w:ascii="Bodoni MT" w:hAnsi="Bodoni MT" w:cs="ArialMT"/>
-          <w:b/>
-          <w:sz w:val="28"/>
-          <w:szCs w:val="24"/>
-        </w:rPr>
-      </w:pPr>
-    </w:p>
-    <w:p>
-      <w:pPr>
-        <w:autoSpaceDE w:val="0"/>
-        <w:autoSpaceDN w:val="0"/>
-        <w:adjustRightInd w:val="0"/>
-        <w:rPr>
-          <w:rFonts w:ascii="Bodoni MT" w:hAnsi="Bodoni MT" w:cs="ArialMT"/>
-          <w:b/>
-          <w:sz w:val="28"/>
-          <w:szCs w:val="24"/>
-        </w:rPr>
-      </w:pPr>
-    </w:p>
-    <w:p>
-      <w:pPr>
-        <w:autoSpaceDE w:val="0"/>
-        <w:autoSpaceDN w:val="0"/>
-        <w:adjustRightInd w:val="0"/>
-        <w:rPr>
-          <w:rFonts w:ascii="Bodoni MT" w:hAnsi="Bodoni MT" w:cs="ArialMT"/>
-          <w:b/>
-          <w:sz w:val="28"/>
-          <w:szCs w:val="24"/>
-        </w:rPr>
-      </w:pPr>
-    </w:p>
-    <w:p>
-      <w:pPr>
-        <w:autoSpaceDE w:val="0"/>
-        <w:autoSpaceDN w:val="0"/>
-        <w:adjustRightInd w:val="0"/>
-        <w:rPr>
-          <w:rFonts w:ascii="Bodoni MT" w:hAnsi="Bodoni MT" w:cs="ArialMT"/>
-          <w:b/>
-          <w:sz w:val="28"/>
-          <w:szCs w:val="24"/>
-        </w:rPr>
-      </w:pPr>
-    </w:p>
-    <w:p>
-      <w:pPr>
-        <w:autoSpaceDE w:val="0"/>
-        <w:autoSpaceDN w:val="0"/>
-        <w:adjustRightInd w:val="0"/>
-        <w:rPr>
-          <w:rFonts w:ascii="Bodoni MT" w:hAnsi="Bodoni MT" w:cs="ArialMT"/>
-          <w:b/>
-          <w:sz w:val="28"/>
-          <w:szCs w:val="24"/>
-        </w:rPr>
-      </w:pPr>
-    </w:p>
-    <w:p>
-      <w:pPr>
-        <w:autoSpaceDE w:val="0"/>
-        <w:autoSpaceDN w:val="0"/>
-        <w:adjustRightInd w:val="0"/>
-        <w:rPr>
-          <w:rFonts w:ascii="Bodoni MT" w:hAnsi="Bodoni MT" w:cs="ArialMT"/>
-          <w:b/>
-          <w:sz w:val="28"/>
-          <w:szCs w:val="24"/>
-        </w:rPr>
-      </w:pPr>
-    </w:p>
-    <w:p>
-      <w:pPr>
-        <w:autoSpaceDE w:val="0"/>
-        <w:autoSpaceDN w:val="0"/>
-        <w:adjustRightInd w:val="0"/>
-        <w:rPr>
-          <w:rFonts w:ascii="Bodoni MT" w:hAnsi="Bodoni MT" w:cs="ArialMT"/>
-          <w:b/>
-          <w:sz w:val="28"/>
-          <w:szCs w:val="24"/>
-        </w:rPr>
-      </w:pPr>
-    </w:p>
-    <w:p>
-      <w:pPr>
-        <w:autoSpaceDE w:val="0"/>
-        <w:autoSpaceDN w:val="0"/>
-        <w:adjustRightInd w:val="0"/>
-        <w:rPr>
-          <w:rFonts w:ascii="Bodoni MT" w:hAnsi="Bodoni MT" w:cs="ArialMT"/>
-          <w:b/>
-          <w:sz w:val="28"/>
-          <w:szCs w:val="24"/>
-        </w:rPr>
-      </w:pPr>
-    </w:p>
-    <w:p>
-      <w:pPr>
-        <w:autoSpaceDE w:val="0"/>
-        <w:autoSpaceDN w:val="0"/>
-        <w:adjustRightInd w:val="0"/>
-        <w:rPr>
-          <w:rFonts w:ascii="Bodoni MT" w:hAnsi="Bodoni MT" w:cs="ArialMT"/>
-          <w:b/>
-          <w:sz w:val="28"/>
-          <w:szCs w:val="24"/>
-        </w:rPr>
-      </w:pPr>
-    </w:p>
-    <w:p>
-      <w:pPr>
-        <w:autoSpaceDE w:val="0"/>
-        <w:autoSpaceDN w:val="0"/>
-        <w:adjustRightInd w:val="0"/>
-        <w:rPr>
-          <w:rFonts w:ascii="Bodoni MT" w:hAnsi="Bodoni MT" w:cs="ArialMT"/>
-          <w:b/>
-          <w:sz w:val="28"/>
-          <w:szCs w:val="24"/>
-        </w:rPr>
-      </w:pPr>
-    </w:p>
-    <w:p>
-      <w:pPr>
-        <w:autoSpaceDE w:val="0"/>
-        <w:autoSpaceDN w:val="0"/>
-        <w:adjustRightInd w:val="0"/>
-        <w:rPr>
-          <w:rFonts w:ascii="Bodoni MT" w:hAnsi="Bodoni MT" w:cs="ArialMT"/>
-          <w:b/>
-          <w:sz w:val="28"/>
-          <w:szCs w:val="24"/>
-        </w:rPr>
-      </w:pPr>
-    </w:p>
-    <w:p>
-      <w:pPr>
-        <w:autoSpaceDE w:val="0"/>
-        <w:autoSpaceDN w:val="0"/>
-        <w:adjustRightInd w:val="0"/>
-        <w:rPr>
-          <w:rFonts w:ascii="Bodoni MT" w:hAnsi="Bodoni MT" w:cs="ArialMT"/>
-          <w:b/>
-          <w:sz w:val="28"/>
-          <w:szCs w:val="24"/>
-        </w:rPr>
-      </w:pPr>
-    </w:p>
-    <w:p>
-      <w:pPr>
-        <w:autoSpaceDE w:val="0"/>
-        <w:autoSpaceDN w:val="0"/>
-        <w:adjustRightInd w:val="0"/>
-        <w:rPr>
-          <w:rFonts w:ascii="Bodoni MT" w:hAnsi="Bodoni MT" w:cs="ArialMT"/>
-          <w:b/>
-          <w:sz w:val="28"/>
-          <w:szCs w:val="24"/>
-        </w:rPr>
-      </w:pPr>
-    </w:p>
-    <w:p>
-      <w:pPr>
-        <w:autoSpaceDE w:val="0"/>
-        <w:autoSpaceDN w:val="0"/>
-        <w:adjustRightInd w:val="0"/>
-        <w:rPr>
-          <w:rFonts w:ascii="Bodoni MT" w:hAnsi="Bodoni MT" w:cs="ArialMT"/>
-          <w:b/>
-          <w:sz w:val="28"/>
-          <w:szCs w:val="24"/>
-        </w:rPr>
-      </w:pPr>
-    </w:p>
-    <w:p>
-      <w:pPr>
-        <w:autoSpaceDE w:val="0"/>
-        <w:autoSpaceDN w:val="0"/>
-        <w:adjustRightInd w:val="0"/>
-        <w:rPr>
-          <w:rFonts w:ascii="Bodoni MT" w:hAnsi="Bodoni MT" w:cs="ArialMT"/>
-          <w:b/>
-          <w:sz w:val="28"/>
-          <w:szCs w:val="24"/>
-        </w:rPr>
-      </w:pPr>
-    </w:p>
-    <w:p>
-      <w:pPr>
-        <w:autoSpaceDE w:val="0"/>
-        <w:autoSpaceDN w:val="0"/>
-        <w:adjustRightInd w:val="0"/>
-        <w:rPr>
-          <w:rFonts w:ascii="Bodoni MT" w:hAnsi="Bodoni MT" w:cs="ArialMT"/>
-          <w:b/>
-          <w:sz w:val="28"/>
-          <w:szCs w:val="24"/>
-        </w:rPr>
-      </w:pPr>
-    </w:p>
-    <w:p>
-      <w:pPr>
-        <w:autoSpaceDE w:val="0"/>
-        <w:autoSpaceDN w:val="0"/>
-        <w:adjustRightInd w:val="0"/>
-        <w:rPr>
-          <w:rFonts w:ascii="Bodoni MT" w:hAnsi="Bodoni MT" w:cs="ArialMT"/>
-          <w:b/>
-          <w:sz w:val="28"/>
-          <w:szCs w:val="24"/>
-        </w:rPr>
-      </w:pPr>
-    </w:p>
-    <w:p>
-      <w:pPr>
-        <w:autoSpaceDE w:val="0"/>
-        <w:autoSpaceDN w:val="0"/>
-        <w:adjustRightInd w:val="0"/>
-        <w:rPr>
-          <w:rFonts w:ascii="Bodoni MT" w:hAnsi="Bodoni MT" w:cs="ArialMT"/>
-          <w:b/>
-          <w:sz w:val="28"/>
-          <w:szCs w:val="24"/>
-        </w:rPr>
-      </w:pPr>
-    </w:p>
-    <w:p>
-      <w:pPr>
-        <w:autoSpaceDE w:val="0"/>
-        <w:autoSpaceDN w:val="0"/>
-        <w:adjustRightInd w:val="0"/>
-        <w:rPr>
-          <w:rFonts w:ascii="Bodoni MT" w:hAnsi="Bodoni MT" w:cs="ArialMT"/>
-          <w:b/>
-          <w:sz w:val="28"/>
-          <w:szCs w:val="24"/>
-        </w:rPr>
-      </w:pPr>
-    </w:p>
-    <w:p>
-      <w:pPr>
-        <w:autoSpaceDE w:val="0"/>
-        <w:autoSpaceDN w:val="0"/>
-        <w:adjustRightInd w:val="0"/>
-        <w:rPr>
-          <w:rFonts w:ascii="Bodoni MT" w:hAnsi="Bodoni MT" w:cs="ArialMT"/>
-          <w:b/>
-          <w:sz w:val="28"/>
-          <w:szCs w:val="24"/>
-        </w:rPr>
-      </w:pPr>
-    </w:p>
-    <w:p>
-      <w:pPr>
-        <w:autoSpaceDE w:val="0"/>
-        <w:autoSpaceDN w:val="0"/>
-        <w:adjustRightInd w:val="0"/>
-        <w:rPr>
-          <w:rFonts w:ascii="Bodoni MT" w:hAnsi="Bodoni MT" w:cs="ArialMT"/>
-          <w:b/>
-          <w:sz w:val="28"/>
-          <w:szCs w:val="24"/>
-        </w:rPr>
-      </w:pPr>
-      <w:r>
-        <w:rPr>
-          <w:rFonts w:ascii="Bodoni MT" w:hAnsi="Bodoni MT" w:cs="ArialMT"/>
-          <w:b/>
+      <w:r>
+        <w:rPr>
+          <w:rFonts w:ascii="Bodoni MT" w:hAnsi="Bodoni MT" w:cs="ArialMT"/>
+          <w:sz w:val="24"/>
+          <w:szCs w:val="24"/>
+        </w:rPr>
+        <w:tab/>
+      </w:r>
+    </w:p>
+    <w:p>
+      <w:pPr>
+        <w:autoSpaceDE w:val="0"/>
+        <w:autoSpaceDN w:val="0"/>
+        <w:adjustRightInd w:val="0"/>
+        <w:rPr>
+          <w:rFonts w:ascii="Bodoni MT" w:hAnsi="Bodoni MT" w:cs="ArialMT"/>
+          <w:sz w:val="24"/>
+          <w:szCs w:val="24"/>
+        </w:rPr>
+      </w:pPr>
+    </w:p>
+    <w:p>
+      <w:pPr>
+        <w:autoSpaceDE w:val="0"/>
+        <w:autoSpaceDN w:val="0"/>
+        <w:adjustRightInd w:val="0"/>
+        <w:rPr>
+          <w:rFonts w:ascii="Bodoni MT" w:hAnsi="Bodoni MT" w:cs="ArialMT"/>
+          <w:sz w:val="24"/>
+          <w:szCs w:val="24"/>
+        </w:rPr>
+      </w:pPr>
+    </w:p>
+    <w:p>
+      <w:pPr>
+        <w:autoSpaceDE w:val="0"/>
+        <w:autoSpaceDN w:val="0"/>
+        <w:adjustRightInd w:val="0"/>
+        <w:rPr>
+          <w:rFonts w:ascii="Bodoni MT" w:hAnsi="Bodoni MT" w:cs="ArialMT"/>
+          <w:sz w:val="24"/>
+          <w:szCs w:val="24"/>
+        </w:rPr>
+      </w:pPr>
+    </w:p>
+    <w:p>
+      <w:pPr>
+        <w:autoSpaceDE w:val="0"/>
+        <w:autoSpaceDN w:val="0"/>
+        <w:adjustRightInd w:val="0"/>
+        <w:rPr>
+          <w:rFonts w:ascii="Bodoni MT" w:hAnsi="Bodoni MT" w:cs="ArialMT"/>
+          <w:sz w:val="24"/>
+          <w:szCs w:val="24"/>
+        </w:rPr>
+      </w:pPr>
+    </w:p>
+    <w:p>
+      <w:pPr>
+        <w:autoSpaceDE w:val="0"/>
+        <w:autoSpaceDN w:val="0"/>
+        <w:adjustRightInd w:val="0"/>
+        <w:rPr>
+          <w:rFonts w:ascii="Bodoni MT" w:hAnsi="Bodoni MT" w:cs="ArialMT"/>
+          <w:sz w:val="24"/>
+          <w:szCs w:val="24"/>
+        </w:rPr>
+      </w:pPr>
+    </w:p>
+    <w:p>
+      <w:pPr>
+        <w:autoSpaceDE w:val="0"/>
+        <w:autoSpaceDN w:val="0"/>
+        <w:adjustRightInd w:val="0"/>
+        <w:rPr>
+          <w:rFonts w:ascii="Bodoni MT" w:hAnsi="Bodoni MT" w:cs="ArialMT"/>
+          <w:sz w:val="24"/>
+          <w:szCs w:val="24"/>
+        </w:rPr>
+      </w:pPr>
+    </w:p>
+    <w:p>
+      <w:pPr>
+        <w:autoSpaceDE w:val="0"/>
+        <w:autoSpaceDN w:val="0"/>
+        <w:adjustRightInd w:val="0"/>
+        <w:rPr>
+          <w:rFonts w:ascii="Bodoni MT" w:hAnsi="Bodoni MT" w:cs="ArialMT"/>
+          <w:sz w:val="24"/>
+          <w:szCs w:val="24"/>
+        </w:rPr>
+      </w:pPr>
+    </w:p>
+    <w:p>
+      <w:pPr>
+        <w:autoSpaceDE w:val="0"/>
+        <w:autoSpaceDN w:val="0"/>
+        <w:adjustRightInd w:val="0"/>
+        <w:rPr>
+          <w:rFonts w:ascii="Bodoni MT" w:hAnsi="Bodoni MT" w:cs="ArialMT"/>
+          <w:sz w:val="24"/>
+          <w:szCs w:val="24"/>
+        </w:rPr>
+      </w:pPr>
+    </w:p>
+    <w:p>
+      <w:pPr>
+        <w:autoSpaceDE w:val="0"/>
+        <w:autoSpaceDN w:val="0"/>
+        <w:adjustRightInd w:val="0"/>
+        <w:rPr>
+          <w:rFonts w:ascii="Bodoni MT" w:hAnsi="Bodoni MT" w:cs="ArialMT"/>
+          <w:b/>
+          <w:sz w:val="28"/>
+          <w:szCs w:val="24"/>
+        </w:rPr>
+      </w:pPr>
+    </w:p>
+    <w:p>
+      <w:pPr>
+        <w:autoSpaceDE w:val="0"/>
+        <w:autoSpaceDN w:val="0"/>
+        <w:adjustRightInd w:val="0"/>
+        <w:rPr>
+          <w:rFonts w:ascii="Bodoni MT" w:hAnsi="Bodoni MT" w:cs="ArialMT"/>
+          <w:b/>
+          <w:sz w:val="28"/>
+          <w:szCs w:val="24"/>
+        </w:rPr>
+      </w:pPr>
+    </w:p>
+    <w:p>
+      <w:pPr>
+        <w:autoSpaceDE w:val="0"/>
+        <w:autoSpaceDN w:val="0"/>
+        <w:adjustRightInd w:val="0"/>
+        <w:rPr>
+          <w:rFonts w:ascii="Bodoni MT" w:hAnsi="Bodoni MT" w:cs="ArialMT"/>
+          <w:b/>
+          <w:sz w:val="28"/>
+          <w:szCs w:val="24"/>
+        </w:rPr>
+      </w:pPr>
+    </w:p>
+    <w:p>
+      <w:pPr>
+        <w:autoSpaceDE w:val="0"/>
+        <w:autoSpaceDN w:val="0"/>
+        <w:adjustRightInd w:val="0"/>
+        <w:rPr>
+          <w:rFonts w:ascii="Bodoni MT" w:hAnsi="Bodoni MT" w:cs="ArialMT"/>
+          <w:b/>
+          <w:sz w:val="28"/>
+          <w:szCs w:val="24"/>
+        </w:rPr>
+      </w:pPr>
+    </w:p>
+    <w:p>
+      <w:pPr>
+        <w:autoSpaceDE w:val="0"/>
+        <w:autoSpaceDN w:val="0"/>
+        <w:adjustRightInd w:val="0"/>
+        <w:rPr>
+          <w:rFonts w:ascii="Bodoni MT" w:hAnsi="Bodoni MT" w:cs="ArialMT"/>
+          <w:b/>
+          <w:sz w:val="28"/>
+          <w:szCs w:val="24"/>
+        </w:rPr>
+      </w:pPr>
+    </w:p>
+    <w:p>
+      <w:pPr>
+        <w:autoSpaceDE w:val="0"/>
+        <w:autoSpaceDN w:val="0"/>
+        <w:adjustRightInd w:val="0"/>
+        <w:rPr>
+          <w:rFonts w:ascii="Bodoni MT" w:hAnsi="Bodoni MT" w:cs="ArialMT"/>
+          <w:b/>
+          <w:sz w:val="28"/>
+          <w:szCs w:val="24"/>
+        </w:rPr>
+      </w:pPr>
+    </w:p>
+    <w:p>
+      <w:pPr>
+        <w:autoSpaceDE w:val="0"/>
+        <w:autoSpaceDN w:val="0"/>
+        <w:adjustRightInd w:val="0"/>
+        <w:rPr>
+          <w:rFonts w:ascii="Bodoni MT" w:hAnsi="Bodoni MT" w:cs="ArialMT"/>
+          <w:b/>
+          <w:sz w:val="28"/>
+          <w:szCs w:val="24"/>
+        </w:rPr>
+      </w:pPr>
+    </w:p>
+    <w:p>
+      <w:pPr>
+        <w:autoSpaceDE w:val="0"/>
+        <w:autoSpaceDN w:val="0"/>
+        <w:adjustRightInd w:val="0"/>
+        <w:rPr>
+          <w:rFonts w:ascii="Bodoni MT" w:hAnsi="Bodoni MT" w:cs="ArialMT"/>
+          <w:b/>
+          <w:sz w:val="28"/>
+          <w:szCs w:val="24"/>
+        </w:rPr>
+      </w:pPr>
+    </w:p>
+    <w:p>
+      <w:pPr>
+        <w:autoSpaceDE w:val="0"/>
+        <w:autoSpaceDN w:val="0"/>
+        <w:adjustRightInd w:val="0"/>
+        <w:rPr>
+          <w:rFonts w:ascii="Bodoni MT" w:hAnsi="Bodoni MT" w:cs="ArialMT"/>
+          <w:b/>
+          <w:sz w:val="28"/>
+          <w:szCs w:val="24"/>
+        </w:rPr>
+      </w:pPr>
+    </w:p>
+    <w:p>
+      <w:pPr>
+        <w:autoSpaceDE w:val="0"/>
+        <w:autoSpaceDN w:val="0"/>
+        <w:adjustRightInd w:val="0"/>
+        <w:rPr>
+          <w:rFonts w:ascii="Bodoni MT" w:hAnsi="Bodoni MT" w:cs="ArialMT"/>
+          <w:b/>
+          <w:sz w:val="28"/>
+          <w:szCs w:val="24"/>
+        </w:rPr>
+      </w:pPr>
+    </w:p>
+    <w:p>
+      <w:pPr>
+        <w:autoSpaceDE w:val="0"/>
+        <w:autoSpaceDN w:val="0"/>
+        <w:adjustRightInd w:val="0"/>
+        <w:rPr>
+          <w:rFonts w:ascii="Bodoni MT" w:hAnsi="Bodoni MT" w:cs="ArialMT"/>
+          <w:b/>
+          <w:sz w:val="28"/>
+          <w:szCs w:val="24"/>
+        </w:rPr>
+      </w:pPr>
+    </w:p>
+    <w:p>
+      <w:pPr>
+        <w:autoSpaceDE w:val="0"/>
+        <w:autoSpaceDN w:val="0"/>
+        <w:adjustRightInd w:val="0"/>
+        <w:rPr>
+          <w:rFonts w:ascii="Bodoni MT" w:hAnsi="Bodoni MT" w:cs="ArialMT"/>
+          <w:b/>
+          <w:sz w:val="28"/>
+          <w:szCs w:val="24"/>
+        </w:rPr>
+      </w:pPr>
+    </w:p>
+    <w:p>
+      <w:pPr>
+        <w:autoSpaceDE w:val="0"/>
+        <w:autoSpaceDN w:val="0"/>
+        <w:adjustRightInd w:val="0"/>
+        <w:rPr>
+          <w:rFonts w:ascii="Bodoni MT" w:hAnsi="Bodoni MT" w:cs="ArialMT"/>
+          <w:b/>
+          <w:sz w:val="28"/>
+          <w:szCs w:val="24"/>
+        </w:rPr>
+      </w:pPr>
+    </w:p>
+    <w:p>
+      <w:pPr>
+        <w:autoSpaceDE w:val="0"/>
+        <w:autoSpaceDN w:val="0"/>
+        <w:adjustRightInd w:val="0"/>
+        <w:rPr>
+          <w:rFonts w:ascii="Bodoni MT" w:hAnsi="Bodoni MT" w:cs="ArialMT"/>
+          <w:b/>
+          <w:sz w:val="28"/>
+          <w:szCs w:val="24"/>
+        </w:rPr>
+      </w:pPr>
+    </w:p>
+    <w:p>
+      <w:pPr>
+        <w:autoSpaceDE w:val="0"/>
+        <w:autoSpaceDN w:val="0"/>
+        <w:adjustRightInd w:val="0"/>
+        <w:rPr>
+          <w:rFonts w:ascii="Bodoni MT" w:hAnsi="Bodoni MT" w:cs="ArialMT"/>
+          <w:b/>
+          <w:sz w:val="28"/>
+          <w:szCs w:val="24"/>
+        </w:rPr>
+      </w:pPr>
+    </w:p>
+    <w:p>
+      <w:pPr>
+        <w:autoSpaceDE w:val="0"/>
+        <w:autoSpaceDN w:val="0"/>
+        <w:adjustRightInd w:val="0"/>
+        <w:rPr>
+          <w:rFonts w:ascii="Bodoni MT" w:hAnsi="Bodoni MT" w:cs="ArialMT"/>
+          <w:b/>
+          <w:sz w:val="28"/>
+          <w:szCs w:val="24"/>
+        </w:rPr>
+      </w:pPr>
+    </w:p>
+    <w:p>
+      <w:pPr>
+        <w:autoSpaceDE w:val="0"/>
+        <w:autoSpaceDN w:val="0"/>
+        <w:adjustRightInd w:val="0"/>
+        <w:rPr>
+          <w:rFonts w:ascii="Bodoni MT" w:hAnsi="Bodoni MT" w:cs="ArialMT"/>
+          <w:b/>
+          <w:sz w:val="28"/>
+          <w:szCs w:val="24"/>
+        </w:rPr>
+      </w:pPr>
+    </w:p>
+    <w:p>
+      <w:pPr>
+        <w:autoSpaceDE w:val="0"/>
+        <w:autoSpaceDN w:val="0"/>
+        <w:adjustRightInd w:val="0"/>
+        <w:rPr>
+          <w:rFonts w:ascii="Bodoni MT" w:hAnsi="Bodoni MT" w:cs="ArialMT"/>
+          <w:b/>
+          <w:sz w:val="28"/>
+          <w:szCs w:val="24"/>
+        </w:rPr>
+      </w:pPr>
+    </w:p>
+    <w:p>
+      <w:pPr>
+        <w:autoSpaceDE w:val="0"/>
+        <w:autoSpaceDN w:val="0"/>
+        <w:adjustRightInd w:val="0"/>
+        <w:rPr>
+          <w:rFonts w:ascii="Bodoni MT" w:hAnsi="Bodoni MT" w:cs="ArialMT"/>
+          <w:b/>
+          <w:sz w:val="28"/>
+          <w:szCs w:val="24"/>
+        </w:rPr>
+      </w:pPr>
+    </w:p>
+    <w:p>
+      <w:pPr>
+        <w:autoSpaceDE w:val="0"/>
+        <w:autoSpaceDN w:val="0"/>
+        <w:adjustRightInd w:val="0"/>
+        <w:rPr>
+          <w:rFonts w:ascii="Bodoni MT" w:hAnsi="Bodoni MT" w:cs="ArialMT"/>
+          <w:b/>
+          <w:sz w:val="28"/>
+          <w:szCs w:val="24"/>
+        </w:rPr>
+      </w:pPr>
+    </w:p>
+    <w:p>
+      <w:pPr>
+        <w:autoSpaceDE w:val="0"/>
+        <w:autoSpaceDN w:val="0"/>
+        <w:adjustRightInd w:val="0"/>
+        <w:rPr>
+          <w:rFonts w:ascii="Bodoni MT" w:hAnsi="Bodoni MT" w:cs="ArialMT"/>
+          <w:b/>
+          <w:sz w:val="28"/>
+          <w:szCs w:val="24"/>
+        </w:rPr>
+      </w:pPr>
+      <w:r>
+        <w:rPr>
+          <w:rFonts w:ascii="Bodoni MT" w:hAnsi="Bodoni MT" w:cs="ArialMT"/>
+          <w:b/>
+          <w:noProof/>
           <w:sz w:val="28"/>
           <w:szCs w:val="24"/>
         </w:rPr>
         <w:lastRenderedPageBreak/>
-        <w:t>Activity diagram 2 – Segreteria</w:t>
-      </w:r>
-    </w:p>
-    <w:p>
-      <w:pPr>
-        <w:autoSpaceDE w:val="0"/>
-        <w:autoSpaceDN w:val="0"/>
-        <w:adjustRightInd w:val="0"/>
-        <w:rPr>
-          <w:rFonts w:ascii="Bodoni MT" w:hAnsi="Bodoni MT" w:cs="ArialMT"/>
-          <w:b/>
-          <w:sz w:val="28"/>
-          <w:szCs w:val="24"/>
-        </w:rPr>
-      </w:pPr>
-    </w:p>
-    <w:p>
-      <w:pPr>
-        <w:autoSpaceDE w:val="0"/>
-        <w:autoSpaceDN w:val="0"/>
-        <w:adjustRightInd w:val="0"/>
-        <w:rPr>
-          <w:rFonts w:ascii="Bodoni MT" w:hAnsi="Bodoni MT" w:cs="ArialMT"/>
-          <w:b/>
-          <w:sz w:val="28"/>
-          <w:szCs w:val="24"/>
-        </w:rPr>
-      </w:pPr>
-    </w:p>
-    <w:p>
-      <w:pPr>
-        <w:autoSpaceDE w:val="0"/>
-        <w:autoSpaceDN w:val="0"/>
-        <w:adjustRightInd w:val="0"/>
-        <w:rPr>
-          <w:rFonts w:ascii="Bodoni MT" w:hAnsi="Bodoni MT" w:cs="ArialMT"/>
-          <w:b/>
-          <w:sz w:val="28"/>
-          <w:szCs w:val="24"/>
-        </w:rPr>
-      </w:pPr>
-      <w:r>
-        <w:rPr>
-          <w:rFonts w:ascii="Bodoni MT" w:hAnsi="Bodoni MT" w:cs="ArialMT"/>
-          <w:b/>
-          <w:noProof/>
-          <w:sz w:val="28"/>
-          <w:szCs w:val="24"/>
-        </w:rPr>
         <w:drawing>
           <wp:anchor distT="0" distB="0" distL="114300" distR="114300" simplePos="0" relativeHeight="251663360" behindDoc="0" locked="0" layoutInCell="1" allowOverlap="1">
             <wp:simplePos x="0" y="0"/>
             <wp:positionH relativeFrom="margin">
-              <wp:posOffset>47625</wp:posOffset>
+              <wp:posOffset>43815</wp:posOffset>
             </wp:positionH>
             <wp:positionV relativeFrom="margin">
-              <wp:posOffset>386080</wp:posOffset>
+              <wp:posOffset>439420</wp:posOffset>
             </wp:positionV>
-            <wp:extent cx="6024880" cy="7499985"/>
-            <wp:effectExtent l="0" t="0" r="0" b="5715"/>
+            <wp:extent cx="6024880" cy="7386320"/>
+            <wp:effectExtent l="0" t="0" r="0" b="5080"/>
             <wp:wrapSquare wrapText="bothSides"/>
             <wp:docPr id="8" name="Immagine 8"/>
             <wp:cNvGraphicFramePr>
@@ -8580,7 +8490,7 @@
                     <pic:cNvPr id="8" name="ActivityDiagramSegreteria.jpg"/>
                     <pic:cNvPicPr/>
                   </pic:nvPicPr>
-                  <pic:blipFill rotWithShape="1">
+                  <pic:blipFill>
                     <a:blip r:embed="rId15">
                       <a:extLst>
                         <a:ext uri="{28A0092B-C50C-407E-A947-70E740481C1C}">
@@ -8588,13 +8498,14 @@
                         </a:ext>
                       </a:extLst>
                     </a:blip>
-                    <a:srcRect t="4604"/>
-                    <a:stretch/>
+                    <a:stretch>
+                      <a:fillRect/>
+                    </a:stretch>
                   </pic:blipFill>
                   <pic:spPr bwMode="auto">
                     <a:xfrm>
                       <a:off x="0" y="0"/>
-                      <a:ext cx="6024880" cy="7499985"/>
+                      <a:ext cx="6024880" cy="7386320"/>
                     </a:xfrm>
                     <a:prstGeom prst="rect">
                       <a:avLst/>
@@ -8617,6 +8528,54 @@
           </wp:anchor>
         </w:drawing>
       </w:r>
+      <w:r>
+        <w:rPr>
+          <w:rFonts w:ascii="Bodoni MT" w:hAnsi="Bodoni MT" w:cs="ArialMT"/>
+          <w:b/>
+          <w:sz w:val="28"/>
+          <w:szCs w:val="24"/>
+        </w:rPr>
+        <w:t>Activity diagram 2 – Segreteria</w:t>
+      </w:r>
+    </w:p>
+    <w:p>
+      <w:pPr>
+        <w:autoSpaceDE w:val="0"/>
+        <w:autoSpaceDN w:val="0"/>
+        <w:adjustRightInd w:val="0"/>
+        <w:rPr>
+          <w:rFonts w:ascii="Bodoni MT" w:hAnsi="Bodoni MT" w:cs="ArialMT"/>
+          <w:b/>
+          <w:sz w:val="28"/>
+          <w:szCs w:val="24"/>
+        </w:rPr>
+      </w:pPr>
+    </w:p>
+    <w:p>
+      <w:pPr>
+        <w:autoSpaceDE w:val="0"/>
+        <w:autoSpaceDN w:val="0"/>
+        <w:adjustRightInd w:val="0"/>
+        <w:rPr>
+          <w:rFonts w:ascii="Bodoni MT" w:hAnsi="Bodoni MT" w:cs="ArialMT"/>
+          <w:b/>
+          <w:sz w:val="28"/>
+          <w:szCs w:val="24"/>
+        </w:rPr>
+      </w:pPr>
+    </w:p>
+    <w:p>
+      <w:pPr>
+        <w:autoSpaceDE w:val="0"/>
+        <w:autoSpaceDN w:val="0"/>
+        <w:adjustRightInd w:val="0"/>
+        <w:rPr>
+          <w:rFonts w:ascii="Bodoni MT" w:hAnsi="Bodoni MT" w:cs="ArialMT"/>
+          <w:b/>
+          <w:sz w:val="28"/>
+          <w:szCs w:val="24"/>
+        </w:rPr>
+      </w:pPr>
     </w:p>
     <w:p>
       <w:pPr>
@@ -8653,19 +8612,6 @@
         <w:lastRenderedPageBreak/>
         <w:t>Activity diagram 3 – Magazziniere</w:t>
       </w:r>
-    </w:p>
-    <w:p>
-      <w:pPr>
-        <w:autoSpaceDE w:val="0"/>
-        <w:autoSpaceDN w:val="0"/>
-        <w:adjustRightInd w:val="0"/>
-        <w:rPr>
-          <w:rFonts w:ascii="Bodoni MT" w:hAnsi="Bodoni MT" w:cs="ArialMT"/>
-          <w:b/>
-          <w:sz w:val="28"/>
-          <w:szCs w:val="24"/>
-        </w:rPr>
-      </w:pPr>
     </w:p>
     <w:p>
       <w:pPr>
@@ -8691,13 +8637,13 @@
           <wp:anchor distT="0" distB="0" distL="114300" distR="114300" simplePos="0" relativeHeight="251664384" behindDoc="0" locked="0" layoutInCell="1" allowOverlap="1">
             <wp:simplePos x="0" y="0"/>
             <wp:positionH relativeFrom="margin">
-              <wp:posOffset>326390</wp:posOffset>
+              <wp:posOffset>379730</wp:posOffset>
             </wp:positionH>
             <wp:positionV relativeFrom="margin">
-              <wp:posOffset>728980</wp:posOffset>
+              <wp:posOffset>723900</wp:posOffset>
             </wp:positionV>
-            <wp:extent cx="5458721" cy="6210300"/>
-            <wp:effectExtent l="0" t="0" r="8890" b="0"/>
+            <wp:extent cx="5360035" cy="6210300"/>
+            <wp:effectExtent l="0" t="0" r="0" b="0"/>
             <wp:wrapSquare wrapText="bothSides"/>
             <wp:docPr id="9" name="Immagine 9"/>
             <wp:cNvGraphicFramePr>
@@ -8710,7 +8656,7 @@
                     <pic:cNvPr id="9" name="ActivityDiagramMagazziniere.jpg"/>
                     <pic:cNvPicPr/>
                   </pic:nvPicPr>
-                  <pic:blipFill rotWithShape="1">
+                  <pic:blipFill>
                     <a:blip r:embed="rId16" cstate="print">
                       <a:extLst>
                         <a:ext uri="{28A0092B-C50C-407E-A947-70E740481C1C}">
@@ -8718,13 +8664,14 @@
                         </a:ext>
                       </a:extLst>
                     </a:blip>
-                    <a:srcRect t="1557" b="3615"/>
-                    <a:stretch/>
+                    <a:stretch>
+                      <a:fillRect/>
+                    </a:stretch>
                   </pic:blipFill>
                   <pic:spPr bwMode="auto">
                     <a:xfrm>
                       <a:off x="0" y="0"/>
-                      <a:ext cx="5458721" cy="6210300"/>
+                      <a:ext cx="5360035" cy="6210300"/>
                     </a:xfrm>
                     <a:prstGeom prst="rect">
                       <a:avLst/>
@@ -8741,6 +8688,9 @@
                 </pic:pic>
               </a:graphicData>
             </a:graphic>
+            <wp14:sizeRelH relativeFrom="margin">
+              <wp14:pctWidth>0</wp14:pctWidth>
+            </wp14:sizeRelH>
           </wp:anchor>
         </w:drawing>
       </w:r>
@@ -8831,6 +8781,305 @@
         <w:rPr>
           <w:rFonts w:ascii="Bodoni MT" w:hAnsi="Bodoni MT" w:cs="ArialMT"/>
           <w:b/>
+          <w:sz w:val="28"/>
+          <w:szCs w:val="24"/>
+        </w:rPr>
+      </w:pPr>
+    </w:p>
+    <w:p>
+      <w:pPr>
+        <w:autoSpaceDE w:val="0"/>
+        <w:autoSpaceDN w:val="0"/>
+        <w:adjustRightInd w:val="0"/>
+        <w:rPr>
+          <w:rFonts w:ascii="Bodoni MT" w:hAnsi="Bodoni MT" w:cs="ArialMT"/>
+          <w:b/>
+          <w:sz w:val="28"/>
+          <w:szCs w:val="24"/>
+        </w:rPr>
+      </w:pPr>
+    </w:p>
+    <w:p>
+      <w:pPr>
+        <w:autoSpaceDE w:val="0"/>
+        <w:autoSpaceDN w:val="0"/>
+        <w:adjustRightInd w:val="0"/>
+        <w:rPr>
+          <w:rFonts w:ascii="Bodoni MT" w:hAnsi="Bodoni MT" w:cs="ArialMT"/>
+          <w:b/>
+          <w:sz w:val="28"/>
+          <w:szCs w:val="24"/>
+        </w:rPr>
+      </w:pPr>
+    </w:p>
+    <w:p>
+      <w:pPr>
+        <w:autoSpaceDE w:val="0"/>
+        <w:autoSpaceDN w:val="0"/>
+        <w:adjustRightInd w:val="0"/>
+        <w:rPr>
+          <w:rFonts w:ascii="Bodoni MT" w:hAnsi="Bodoni MT" w:cs="ArialMT"/>
+          <w:b/>
+          <w:sz w:val="28"/>
+          <w:szCs w:val="24"/>
+        </w:rPr>
+      </w:pPr>
+    </w:p>
+    <w:p>
+      <w:pPr>
+        <w:autoSpaceDE w:val="0"/>
+        <w:autoSpaceDN w:val="0"/>
+        <w:adjustRightInd w:val="0"/>
+        <w:rPr>
+          <w:rFonts w:ascii="Bodoni MT" w:hAnsi="Bodoni MT" w:cs="ArialMT"/>
+          <w:b/>
+          <w:sz w:val="28"/>
+          <w:szCs w:val="24"/>
+        </w:rPr>
+      </w:pPr>
+    </w:p>
+    <w:p>
+      <w:pPr>
+        <w:autoSpaceDE w:val="0"/>
+        <w:autoSpaceDN w:val="0"/>
+        <w:adjustRightInd w:val="0"/>
+        <w:rPr>
+          <w:rFonts w:ascii="Bodoni MT" w:hAnsi="Bodoni MT" w:cs="ArialMT"/>
+          <w:b/>
+          <w:sz w:val="28"/>
+          <w:szCs w:val="24"/>
+        </w:rPr>
+      </w:pPr>
+    </w:p>
+    <w:p>
+      <w:pPr>
+        <w:autoSpaceDE w:val="0"/>
+        <w:autoSpaceDN w:val="0"/>
+        <w:adjustRightInd w:val="0"/>
+        <w:rPr>
+          <w:rFonts w:ascii="Bodoni MT" w:hAnsi="Bodoni MT" w:cs="ArialMT"/>
+          <w:b/>
+          <w:sz w:val="28"/>
+          <w:szCs w:val="24"/>
+        </w:rPr>
+      </w:pPr>
+    </w:p>
+    <w:p>
+      <w:pPr>
+        <w:autoSpaceDE w:val="0"/>
+        <w:autoSpaceDN w:val="0"/>
+        <w:adjustRightInd w:val="0"/>
+        <w:rPr>
+          <w:rFonts w:ascii="Bodoni MT" w:hAnsi="Bodoni MT" w:cs="ArialMT"/>
+          <w:b/>
+          <w:sz w:val="28"/>
+          <w:szCs w:val="24"/>
+        </w:rPr>
+      </w:pPr>
+    </w:p>
+    <w:p>
+      <w:pPr>
+        <w:autoSpaceDE w:val="0"/>
+        <w:autoSpaceDN w:val="0"/>
+        <w:adjustRightInd w:val="0"/>
+        <w:rPr>
+          <w:rFonts w:ascii="Bodoni MT" w:hAnsi="Bodoni MT" w:cs="ArialMT"/>
+          <w:b/>
+          <w:sz w:val="28"/>
+          <w:szCs w:val="24"/>
+        </w:rPr>
+      </w:pPr>
+    </w:p>
+    <w:p>
+      <w:pPr>
+        <w:autoSpaceDE w:val="0"/>
+        <w:autoSpaceDN w:val="0"/>
+        <w:adjustRightInd w:val="0"/>
+        <w:rPr>
+          <w:rFonts w:ascii="Bodoni MT" w:hAnsi="Bodoni MT" w:cs="ArialMT"/>
+          <w:b/>
+          <w:sz w:val="28"/>
+          <w:szCs w:val="24"/>
+        </w:rPr>
+      </w:pPr>
+    </w:p>
+    <w:p>
+      <w:pPr>
+        <w:autoSpaceDE w:val="0"/>
+        <w:autoSpaceDN w:val="0"/>
+        <w:adjustRightInd w:val="0"/>
+        <w:rPr>
+          <w:rFonts w:ascii="Bodoni MT" w:hAnsi="Bodoni MT" w:cs="ArialMT"/>
+          <w:b/>
+          <w:sz w:val="28"/>
+          <w:szCs w:val="24"/>
+        </w:rPr>
+      </w:pPr>
+    </w:p>
+    <w:p>
+      <w:pPr>
+        <w:autoSpaceDE w:val="0"/>
+        <w:autoSpaceDN w:val="0"/>
+        <w:adjustRightInd w:val="0"/>
+        <w:rPr>
+          <w:rFonts w:ascii="Bodoni MT" w:hAnsi="Bodoni MT" w:cs="ArialMT"/>
+          <w:b/>
+          <w:sz w:val="28"/>
+          <w:szCs w:val="24"/>
+        </w:rPr>
+      </w:pPr>
+    </w:p>
+    <w:p>
+      <w:pPr>
+        <w:autoSpaceDE w:val="0"/>
+        <w:autoSpaceDN w:val="0"/>
+        <w:adjustRightInd w:val="0"/>
+        <w:rPr>
+          <w:rFonts w:ascii="Bodoni MT" w:hAnsi="Bodoni MT" w:cs="ArialMT"/>
+          <w:b/>
+          <w:sz w:val="28"/>
+          <w:szCs w:val="24"/>
+        </w:rPr>
+      </w:pPr>
+    </w:p>
+    <w:p>
+      <w:pPr>
+        <w:autoSpaceDE w:val="0"/>
+        <w:autoSpaceDN w:val="0"/>
+        <w:adjustRightInd w:val="0"/>
+        <w:rPr>
+          <w:rFonts w:ascii="Bodoni MT" w:hAnsi="Bodoni MT" w:cs="ArialMT"/>
+          <w:b/>
+          <w:sz w:val="28"/>
+          <w:szCs w:val="24"/>
+        </w:rPr>
+      </w:pPr>
+    </w:p>
+    <w:p>
+      <w:pPr>
+        <w:autoSpaceDE w:val="0"/>
+        <w:autoSpaceDN w:val="0"/>
+        <w:adjustRightInd w:val="0"/>
+        <w:rPr>
+          <w:rFonts w:ascii="Bodoni MT" w:hAnsi="Bodoni MT" w:cs="ArialMT"/>
+          <w:b/>
+          <w:sz w:val="28"/>
+          <w:szCs w:val="24"/>
+        </w:rPr>
+      </w:pPr>
+    </w:p>
+    <w:p>
+      <w:pPr>
+        <w:autoSpaceDE w:val="0"/>
+        <w:autoSpaceDN w:val="0"/>
+        <w:adjustRightInd w:val="0"/>
+        <w:rPr>
+          <w:rFonts w:ascii="Bodoni MT" w:hAnsi="Bodoni MT" w:cs="ArialMT"/>
+          <w:b/>
+          <w:sz w:val="28"/>
+          <w:szCs w:val="24"/>
+        </w:rPr>
+      </w:pPr>
+    </w:p>
+    <w:p>
+      <w:pPr>
+        <w:autoSpaceDE w:val="0"/>
+        <w:autoSpaceDN w:val="0"/>
+        <w:adjustRightInd w:val="0"/>
+        <w:rPr>
+          <w:rFonts w:ascii="Bodoni MT" w:hAnsi="Bodoni MT" w:cs="ArialMT"/>
+          <w:b/>
+          <w:sz w:val="28"/>
+          <w:szCs w:val="24"/>
+        </w:rPr>
+      </w:pPr>
+    </w:p>
+    <w:p>
+      <w:pPr>
+        <w:autoSpaceDE w:val="0"/>
+        <w:autoSpaceDN w:val="0"/>
+        <w:adjustRightInd w:val="0"/>
+        <w:rPr>
+          <w:rFonts w:ascii="Bodoni MT" w:hAnsi="Bodoni MT" w:cs="ArialMT"/>
+          <w:b/>
+          <w:sz w:val="28"/>
+          <w:szCs w:val="24"/>
+        </w:rPr>
+      </w:pPr>
+    </w:p>
+    <w:p>
+      <w:pPr>
+        <w:autoSpaceDE w:val="0"/>
+        <w:autoSpaceDN w:val="0"/>
+        <w:adjustRightInd w:val="0"/>
+        <w:rPr>
+          <w:rFonts w:ascii="Bodoni MT" w:hAnsi="Bodoni MT" w:cs="ArialMT"/>
+          <w:b/>
+          <w:sz w:val="28"/>
+          <w:szCs w:val="24"/>
+        </w:rPr>
+      </w:pPr>
+    </w:p>
+    <w:p>
+      <w:pPr>
+        <w:autoSpaceDE w:val="0"/>
+        <w:autoSpaceDN w:val="0"/>
+        <w:adjustRightInd w:val="0"/>
+        <w:rPr>
+          <w:rFonts w:ascii="Bodoni MT" w:hAnsi="Bodoni MT" w:cs="ArialMT"/>
+          <w:b/>
+          <w:sz w:val="28"/>
+          <w:szCs w:val="24"/>
+        </w:rPr>
+      </w:pPr>
+    </w:p>
+    <w:p>
+      <w:pPr>
+        <w:autoSpaceDE w:val="0"/>
+        <w:autoSpaceDN w:val="0"/>
+        <w:adjustRightInd w:val="0"/>
+        <w:rPr>
+          <w:rFonts w:ascii="Bodoni MT" w:hAnsi="Bodoni MT" w:cs="ArialMT"/>
+          <w:b/>
+          <w:sz w:val="28"/>
+          <w:szCs w:val="24"/>
+        </w:rPr>
+      </w:pPr>
+    </w:p>
+    <w:p>
+      <w:pPr>
+        <w:autoSpaceDE w:val="0"/>
+        <w:autoSpaceDN w:val="0"/>
+        <w:adjustRightInd w:val="0"/>
+        <w:rPr>
+          <w:rFonts w:ascii="Bodoni MT" w:hAnsi="Bodoni MT" w:cs="ArialMT"/>
+          <w:b/>
+          <w:sz w:val="28"/>
+          <w:szCs w:val="24"/>
+        </w:rPr>
+      </w:pPr>
+    </w:p>
+    <w:p>
+      <w:pPr>
+        <w:autoSpaceDE w:val="0"/>
+        <w:autoSpaceDN w:val="0"/>
+        <w:adjustRightInd w:val="0"/>
+        <w:rPr>
+          <w:rFonts w:ascii="Bodoni MT" w:hAnsi="Bodoni MT" w:cs="ArialMT"/>
+          <w:b/>
+          <w:sz w:val="28"/>
+          <w:szCs w:val="24"/>
+        </w:rPr>
+      </w:pPr>
+    </w:p>
+    <w:p>
+      <w:pPr>
+        <w:autoSpaceDE w:val="0"/>
+        <w:autoSpaceDN w:val="0"/>
+        <w:adjustRightInd w:val="0"/>
+        <w:rPr>
+          <w:rFonts w:ascii="Bodoni MT" w:hAnsi="Bodoni MT" w:cs="ArialMT"/>
+          <w:b/>
           <w:sz w:val="32"/>
           <w:szCs w:val="24"/>
         </w:rPr>
@@ -8844,6 +9093,28 @@
         </w:rPr>
         <w:lastRenderedPageBreak/>
         <w:t>SEQUENCE DIAGRAMS</w:t>
+      </w:r>
+    </w:p>
+    <w:p>
+      <w:pPr>
+        <w:autoSpaceDE w:val="0"/>
+        <w:autoSpaceDN w:val="0"/>
+        <w:adjustRightInd w:val="0"/>
+        <w:rPr>
+          <w:rFonts w:ascii="Bodoni MT" w:hAnsi="Bodoni MT" w:cs="ArialMT"/>
+          <w:b/>
+          <w:sz w:val="28"/>
+          <w:szCs w:val="24"/>
+        </w:rPr>
+      </w:pPr>
+      <w:r>
+        <w:rPr>
+          <w:rFonts w:ascii="Bodoni MT" w:hAnsi="Bodoni MT" w:cs="ArialMT"/>
+          <w:b/>
+          <w:sz w:val="28"/>
+          <w:szCs w:val="24"/>
+        </w:rPr>
+        <w:t>Sequence diagram 1 – Responsabile</w:t>
       </w:r>
     </w:p>
     <w:p>
@@ -8870,10 +9141,10 @@
           <wp:anchor distT="0" distB="0" distL="114300" distR="114300" simplePos="0" relativeHeight="251665408" behindDoc="0" locked="0" layoutInCell="1" allowOverlap="1">
             <wp:simplePos x="0" y="0"/>
             <wp:positionH relativeFrom="margin">
-              <wp:posOffset>1061085</wp:posOffset>
+              <wp:posOffset>828637</wp:posOffset>
             </wp:positionH>
             <wp:positionV relativeFrom="margin">
-              <wp:posOffset>895350</wp:posOffset>
+              <wp:posOffset>703798</wp:posOffset>
             </wp:positionV>
             <wp:extent cx="3999865" cy="6557645"/>
             <wp:effectExtent l="0" t="0" r="635" b="0"/>
@@ -8929,28 +9200,6 @@
           </wp:anchor>
         </w:drawing>
       </w:r>
-      <w:r>
-        <w:rPr>
-          <w:rFonts w:ascii="Bodoni MT" w:hAnsi="Bodoni MT" w:cs="ArialMT"/>
-          <w:b/>
-          <w:sz w:val="28"/>
-          <w:szCs w:val="24"/>
-        </w:rPr>
-        <w:t>Sequence diagram 1 – Responsabile</w:t>
-      </w:r>
-    </w:p>
-    <w:p>
-      <w:pPr>
-        <w:autoSpaceDE w:val="0"/>
-        <w:autoSpaceDN w:val="0"/>
-        <w:adjustRightInd w:val="0"/>
-        <w:rPr>
-          <w:rFonts w:ascii="Bodoni MT" w:hAnsi="Bodoni MT" w:cs="ArialMT"/>
-          <w:b/>
-          <w:sz w:val="28"/>
-          <w:szCs w:val="24"/>
-        </w:rPr>
-      </w:pPr>
     </w:p>
     <w:p>
       <w:pPr>
@@ -10659,13 +10908,13 @@
           <wp:anchor distT="0" distB="0" distL="114300" distR="114300" simplePos="0" relativeHeight="251667456" behindDoc="0" locked="0" layoutInCell="1" allowOverlap="1">
             <wp:simplePos x="0" y="0"/>
             <wp:positionH relativeFrom="margin">
-              <wp:posOffset>959485</wp:posOffset>
+              <wp:posOffset>1343660</wp:posOffset>
             </wp:positionH>
             <wp:positionV relativeFrom="margin">
-              <wp:posOffset>327660</wp:posOffset>
+              <wp:posOffset>328930</wp:posOffset>
             </wp:positionV>
-            <wp:extent cx="4184650" cy="7217410"/>
-            <wp:effectExtent l="0" t="0" r="6350" b="2540"/>
+            <wp:extent cx="3409315" cy="7217410"/>
+            <wp:effectExtent l="0" t="0" r="635" b="2540"/>
             <wp:wrapSquare wrapText="bothSides"/>
             <wp:docPr id="11" name="Immagine 11"/>
             <wp:cNvGraphicFramePr>
@@ -10693,7 +10942,7 @@
                   <pic:spPr bwMode="auto">
                     <a:xfrm>
                       <a:off x="0" y="0"/>
-                      <a:ext cx="4184650" cy="7217410"/>
+                      <a:ext cx="3409315" cy="7217410"/>
                     </a:xfrm>
                     <a:prstGeom prst="rect">
                       <a:avLst/>
@@ -10710,6 +10959,9 @@
                 </pic:pic>
               </a:graphicData>
             </a:graphic>
+            <wp14:sizeRelH relativeFrom="margin">
+              <wp14:pctWidth>0</wp14:pctWidth>
+            </wp14:sizeRelH>
             <wp14:sizeRelV relativeFrom="margin">
               <wp14:pctHeight>0</wp14:pctHeight>
             </wp14:sizeRelV>
@@ -11135,7 +11387,31 @@
           <w:sz w:val="24"/>
           <w:szCs w:val="24"/>
         </w:rPr>
-        <w:t>lo comunica al database; questo memorizza l’articolo e dà conferma al sistema, il quale assicura l’utente sull’effettiva memorizzazione dell’articolo.</w:t>
+        <w:t xml:space="preserve">lo comunica al database; </w:t>
+      </w:r>
+      <w:r>
+        <w:rPr>
+          <w:rFonts w:ascii="Bodoni MT" w:hAnsi="Bodoni MT" w:cs="ArialMT"/>
+          <w:sz w:val="24"/>
+          <w:szCs w:val="24"/>
+        </w:rPr>
+        <w:t xml:space="preserve">se la segreteria ha già inserito il tipo dell’articolo, il database </w:t>
+      </w:r>
+      <w:r>
+        <w:rPr>
+          <w:rFonts w:ascii="Bodoni MT" w:hAnsi="Bodoni MT" w:cs="ArialMT"/>
+          <w:sz w:val="24"/>
+          <w:szCs w:val="24"/>
+        </w:rPr>
+        <w:t>memorizza l’articolo e dà conferma al sistema, il quale assicura l’utente sull’effettiva memorizzazione dell’articolo.</w:t>
+      </w:r>
+      <w:r>
+        <w:rPr>
+          <w:rFonts w:ascii="Bodoni MT" w:hAnsi="Bodoni MT" w:cs="ArialMT"/>
+          <w:sz w:val="24"/>
+          <w:szCs w:val="24"/>
+        </w:rPr>
+        <w:t xml:space="preserve"> Altrimenti, se il tipo dell’articolo non è presente nel database, viene negato il processo e l’articolo non viene memorizzato.</w:t>
       </w:r>
     </w:p>
     <w:p>
@@ -11172,35 +11448,74 @@
       <w:r>
         <w:rPr>
           <w:rFonts w:ascii="Bodoni MT" w:hAnsi="Bodoni MT" w:cs="ArialMT"/>
+          <w:noProof/>
+          <w:sz w:val="28"/>
+          <w:szCs w:val="24"/>
+        </w:rPr>
+        <w:drawing>
+          <wp:anchor distT="0" distB="0" distL="114300" distR="114300" simplePos="0" relativeHeight="251669504" behindDoc="0" locked="0" layoutInCell="1" allowOverlap="1">
+            <wp:simplePos x="0" y="0"/>
+            <wp:positionH relativeFrom="margin">
+              <wp:posOffset>6881495</wp:posOffset>
+            </wp:positionH>
+            <wp:positionV relativeFrom="margin">
+              <wp:posOffset>1720850</wp:posOffset>
+            </wp:positionV>
+            <wp:extent cx="7913370" cy="5596255"/>
+            <wp:effectExtent l="0" t="3493" r="7938" b="7937"/>
+            <wp:wrapSquare wrapText="bothSides"/>
+            <wp:docPr id="13" name="Immagine 13"/>
+            <wp:cNvGraphicFramePr>
+              <a:graphicFrameLocks xmlns:a="http://schemas.openxmlformats.org/drawingml/2006/main" noChangeAspect="1"/>
+            </wp:cNvGraphicFramePr>
+            <a:graphic xmlns:a="http://schemas.openxmlformats.org/drawingml/2006/main">
+              <a:graphicData uri="http://schemas.openxmlformats.org/drawingml/2006/picture">
+                <pic:pic xmlns:pic="http://schemas.openxmlformats.org/drawingml/2006/picture">
+                  <pic:nvPicPr>
+                    <pic:cNvPr id="13" name="ClassDiagram.jpg"/>
+                    <pic:cNvPicPr/>
+                  </pic:nvPicPr>
+                  <pic:blipFill>
+                    <a:blip r:embed="rId20" cstate="print">
+                      <a:extLst>
+                        <a:ext uri="{28A0092B-C50C-407E-A947-70E740481C1C}">
+                          <a14:useLocalDpi xmlns:a14="http://schemas.microsoft.com/office/drawing/2010/main" val="0"/>
+                        </a:ext>
+                      </a:extLst>
+                    </a:blip>
+                    <a:stretch>
+                      <a:fillRect/>
+                    </a:stretch>
+                  </pic:blipFill>
+                  <pic:spPr>
+                    <a:xfrm rot="16200000">
+                      <a:off x="0" y="0"/>
+                      <a:ext cx="7913370" cy="5596255"/>
+                    </a:xfrm>
+                    <a:prstGeom prst="rect">
+                      <a:avLst/>
+                    </a:prstGeom>
+                  </pic:spPr>
+                </pic:pic>
+              </a:graphicData>
+            </a:graphic>
+            <wp14:sizeRelH relativeFrom="margin">
+              <wp14:pctWidth>0</wp14:pctWidth>
+            </wp14:sizeRelH>
+            <wp14:sizeRelV relativeFrom="margin">
+              <wp14:pctHeight>0</wp14:pctHeight>
+            </wp14:sizeRelV>
+          </wp:anchor>
+        </w:drawing>
+      </w:r>
+      <w:r>
+        <w:rPr>
+          <w:rFonts w:ascii="Bodoni MT" w:hAnsi="Bodoni MT" w:cs="ArialMT"/>
           <w:sz w:val="24"/>
           <w:szCs w:val="24"/>
         </w:rPr>
         <w:t xml:space="preserve">Infine, i magazzinieri possono modificare la posizione di un articolo. Per fare questo, comunicano al sistema l’articolo da spostare, contenente già l’attuale posizione e la nuova posizione. Il sistema comunica quindi al database la posizione da modificare e la posizione sostitutiva. Il database controlla l’effettiva correttezza dei dati e quindi conferma al sistema l’effettivo spostamento dell’articolo. Infine, il sistema comunica all’utente l’aggiornamento della posizione dell’articolo inserito. </w:t>
       </w:r>
-    </w:p>
-    <w:p>
-      <w:pPr>
-        <w:autoSpaceDE w:val="0"/>
-        <w:autoSpaceDN w:val="0"/>
-        <w:adjustRightInd w:val="0"/>
-        <w:rPr>
-          <w:rFonts w:ascii="Bodoni MT" w:hAnsi="Bodoni MT" w:cs="ArialMT"/>
-          <w:sz w:val="24"/>
-          <w:szCs w:val="24"/>
-        </w:rPr>
-      </w:pPr>
-    </w:p>
-    <w:p>
-      <w:pPr>
-        <w:autoSpaceDE w:val="0"/>
-        <w:autoSpaceDN w:val="0"/>
-        <w:adjustRightInd w:val="0"/>
-        <w:rPr>
-          <w:rFonts w:ascii="Bodoni MT" w:hAnsi="Bodoni MT" w:cs="ArialMT"/>
-          <w:sz w:val="24"/>
-          <w:szCs w:val="24"/>
-        </w:rPr>
-      </w:pPr>
     </w:p>
     <w:p>
       <w:pPr>
@@ -11504,30 +11819,321 @@
       <w:r>
         <w:rPr>
           <w:rFonts w:ascii="Bodoni MT" w:hAnsi="Bodoni MT" w:cs="ArialMT"/>
+          <w:noProof/>
+          <w:sz w:val="28"/>
+          <w:szCs w:val="24"/>
+        </w:rPr>
+        <w:drawing>
+          <wp:anchor distT="0" distB="0" distL="114300" distR="114300" simplePos="0" relativeHeight="251670528" behindDoc="0" locked="0" layoutInCell="1" allowOverlap="1">
+            <wp:simplePos x="0" y="0"/>
+            <wp:positionH relativeFrom="margin">
+              <wp:posOffset>-1073150</wp:posOffset>
+            </wp:positionH>
+            <wp:positionV relativeFrom="margin">
+              <wp:posOffset>1855470</wp:posOffset>
+            </wp:positionV>
+            <wp:extent cx="8185150" cy="5786120"/>
+            <wp:effectExtent l="0" t="635" r="5715" b="5715"/>
+            <wp:wrapSquare wrapText="bothSides"/>
+            <wp:docPr id="14" name="Immagine 14"/>
+            <wp:cNvGraphicFramePr>
+              <a:graphicFrameLocks xmlns:a="http://schemas.openxmlformats.org/drawingml/2006/main" noChangeAspect="1"/>
+            </wp:cNvGraphicFramePr>
+            <a:graphic xmlns:a="http://schemas.openxmlformats.org/drawingml/2006/main">
+              <a:graphicData uri="http://schemas.openxmlformats.org/drawingml/2006/picture">
+                <pic:pic xmlns:pic="http://schemas.openxmlformats.org/drawingml/2006/picture">
+                  <pic:nvPicPr>
+                    <pic:cNvPr id="14" name="ClassDiagram.png"/>
+                    <pic:cNvPicPr/>
+                  </pic:nvPicPr>
+                  <pic:blipFill>
+                    <a:blip r:embed="rId20" cstate="print">
+                      <a:extLst>
+                        <a:ext uri="{28A0092B-C50C-407E-A947-70E740481C1C}">
+                          <a14:useLocalDpi xmlns:a14="http://schemas.microsoft.com/office/drawing/2010/main" val="0"/>
+                        </a:ext>
+                      </a:extLst>
+                    </a:blip>
+                    <a:stretch>
+                      <a:fillRect/>
+                    </a:stretch>
+                  </pic:blipFill>
+                  <pic:spPr>
+                    <a:xfrm rot="16200000">
+                      <a:off x="0" y="0"/>
+                      <a:ext cx="8185150" cy="5786120"/>
+                    </a:xfrm>
+                    <a:prstGeom prst="rect">
+                      <a:avLst/>
+                    </a:prstGeom>
+                  </pic:spPr>
+                </pic:pic>
+              </a:graphicData>
+            </a:graphic>
+            <wp14:sizeRelH relativeFrom="margin">
+              <wp14:pctWidth>0</wp14:pctWidth>
+            </wp14:sizeRelH>
+            <wp14:sizeRelV relativeFrom="margin">
+              <wp14:pctHeight>0</wp14:pctHeight>
+            </wp14:sizeRelV>
+          </wp:anchor>
+        </w:drawing>
+      </w:r>
+      <w:r>
+        <w:rPr>
+          <w:rFonts w:ascii="Bodoni MT" w:hAnsi="Bodoni MT" w:cs="ArialMT"/>
           <w:b/>
           <w:sz w:val="28"/>
           <w:szCs w:val="24"/>
         </w:rPr>
         <w:t>Class diagram generale</w:t>
       </w:r>
-    </w:p>
-    <w:p>
-      <w:pPr>
-        <w:autoSpaceDE w:val="0"/>
-        <w:autoSpaceDN w:val="0"/>
-        <w:adjustRightInd w:val="0"/>
-        <w:rPr>
-          <w:rFonts w:ascii="Bodoni MT" w:hAnsi="Bodoni MT" w:cs="ArialMT"/>
-          <w:sz w:val="28"/>
-          <w:szCs w:val="24"/>
-        </w:rPr>
-      </w:pPr>
       <w:bookmarkStart w:id="1" w:name="_GoBack"/>
       <w:bookmarkEnd w:id="1"/>
     </w:p>
+    <w:p>
+      <w:pPr>
+        <w:autoSpaceDE w:val="0"/>
+        <w:autoSpaceDN w:val="0"/>
+        <w:adjustRightInd w:val="0"/>
+        <w:rPr>
+          <w:rFonts w:ascii="Bodoni MT" w:hAnsi="Bodoni MT" w:cs="ArialMT"/>
+          <w:b/>
+          <w:sz w:val="32"/>
+          <w:szCs w:val="24"/>
+        </w:rPr>
+      </w:pPr>
+      <w:r>
+        <w:rPr>
+          <w:rFonts w:ascii="Bodoni MT" w:hAnsi="Bodoni MT" w:cs="ArialMT"/>
+          <w:b/>
+          <w:sz w:val="32"/>
+          <w:szCs w:val="24"/>
+        </w:rPr>
+        <w:lastRenderedPageBreak/>
+        <w:t>Testing e validazione</w:t>
+      </w:r>
+    </w:p>
+    <w:p>
+      <w:pPr>
+        <w:autoSpaceDE w:val="0"/>
+        <w:autoSpaceDN w:val="0"/>
+        <w:adjustRightInd w:val="0"/>
+        <w:rPr>
+          <w:rFonts w:ascii="Bodoni MT" w:hAnsi="Bodoni MT" w:cs="ArialMT"/>
+          <w:sz w:val="24"/>
+          <w:szCs w:val="24"/>
+        </w:rPr>
+      </w:pPr>
+      <w:r>
+        <w:rPr>
+          <w:rFonts w:ascii="Bodoni MT" w:hAnsi="Bodoni MT" w:cs="ArialMT"/>
+          <w:sz w:val="24"/>
+          <w:szCs w:val="24"/>
+        </w:rPr>
+        <w:t xml:space="preserve">Il test del software è stato eseguito in modo contemporaneo allo sviluppo </w:t>
+      </w:r>
+      <w:r>
+        <w:rPr>
+          <w:rFonts w:ascii="Bodoni MT" w:hAnsi="Bodoni MT" w:cs="ArialMT"/>
+          <w:sz w:val="24"/>
+          <w:szCs w:val="24"/>
+        </w:rPr>
+        <w:t>del codice.</w:t>
+      </w:r>
+      <w:r>
+        <w:rPr>
+          <w:rFonts w:ascii="Bodoni MT" w:hAnsi="Bodoni MT" w:cs="ArialMT"/>
+          <w:sz w:val="24"/>
+          <w:szCs w:val="24"/>
+        </w:rPr>
+        <w:t xml:space="preserve"> </w:t>
+      </w:r>
+    </w:p>
+    <w:p>
+      <w:pPr>
+        <w:autoSpaceDE w:val="0"/>
+        <w:autoSpaceDN w:val="0"/>
+        <w:adjustRightInd w:val="0"/>
+        <w:rPr>
+          <w:rFonts w:ascii="Bodoni MT" w:hAnsi="Bodoni MT" w:cs="ArialMT"/>
+          <w:sz w:val="24"/>
+          <w:szCs w:val="24"/>
+        </w:rPr>
+      </w:pPr>
+      <w:r>
+        <w:rPr>
+          <w:rFonts w:ascii="Bodoni MT" w:hAnsi="Bodoni MT" w:cs="ArialMT"/>
+          <w:sz w:val="24"/>
+          <w:szCs w:val="24"/>
+        </w:rPr>
+        <w:t>È stato inizialmente configurato il database relativo al software da implementare mediante il</w:t>
+      </w:r>
+      <w:r>
+        <w:rPr>
+          <w:rFonts w:ascii="Bodoni MT" w:hAnsi="Bodoni MT" w:cs="ArialMT"/>
+          <w:sz w:val="24"/>
+          <w:szCs w:val="24"/>
+        </w:rPr>
+        <w:t xml:space="preserve"> programma PostgreSQL e successivamente è stato popolato</w:t>
+      </w:r>
+      <w:r>
+        <w:rPr>
+          <w:rFonts w:ascii="Bodoni MT" w:hAnsi="Bodoni MT" w:cs="ArialMT"/>
+          <w:sz w:val="24"/>
+          <w:szCs w:val="24"/>
+        </w:rPr>
+        <w:t>. Quindi sono stati effettuati dei test sull’effettivo funzionamento del database: una volta popolato con oggetti noti, è stata controllata la reale presenza di questi all’interno delle tabelle del database.</w:t>
+      </w:r>
+    </w:p>
+    <w:p>
+      <w:pPr>
+        <w:autoSpaceDE w:val="0"/>
+        <w:autoSpaceDN w:val="0"/>
+        <w:adjustRightInd w:val="0"/>
+        <w:rPr>
+          <w:rFonts w:ascii="Bodoni MT" w:hAnsi="Bodoni MT" w:cs="ArialMT"/>
+          <w:sz w:val="24"/>
+          <w:szCs w:val="24"/>
+        </w:rPr>
+      </w:pPr>
+      <w:r>
+        <w:rPr>
+          <w:rFonts w:ascii="Bodoni MT" w:hAnsi="Bodoni MT" w:cs="ArialMT"/>
+          <w:sz w:val="24"/>
+          <w:szCs w:val="24"/>
+        </w:rPr>
+        <w:t xml:space="preserve">Terminata la configurazione del database, il processo di sviluppo del software è seguito con la stesura del codice. Gradualmente, sono stati corretti gli errori riportati a terminale dalle diverse parti implementate, come, ad esempio, le diverse </w:t>
+      </w:r>
+      <w:r>
+        <w:rPr>
+          <w:rFonts w:ascii="Bodoni MT" w:hAnsi="Bodoni MT" w:cs="ArialMT"/>
+          <w:sz w:val="24"/>
+          <w:szCs w:val="24"/>
+        </w:rPr>
+        <w:t>finestre implementate mediante le librerie Swing di Java. Inoltre, al termine di ogni script in linguaggio Java compilato, è stato effettuato un test, utilizzando la comunicazione con il database, in modo da verificare l’effettivo funzionamento della singola componente del software.</w:t>
+      </w:r>
+    </w:p>
+    <w:p>
+      <w:pPr>
+        <w:autoSpaceDE w:val="0"/>
+        <w:autoSpaceDN w:val="0"/>
+        <w:adjustRightInd w:val="0"/>
+        <w:rPr>
+          <w:rFonts w:ascii="Bodoni MT" w:hAnsi="Bodoni MT" w:cs="ArialMT"/>
+          <w:sz w:val="24"/>
+          <w:szCs w:val="24"/>
+        </w:rPr>
+      </w:pPr>
+      <w:r>
+        <w:rPr>
+          <w:rFonts w:ascii="Bodoni MT" w:hAnsi="Bodoni MT" w:cs="ArialMT"/>
+          <w:sz w:val="24"/>
+          <w:szCs w:val="24"/>
+        </w:rPr>
+        <w:t xml:space="preserve">Dopo aver sviluppato le singole componenti, il database è stato totalmente spopolato, in modo da evitare che il codice fosse stato costruito ad hoc sugli oggetti inseriti e, quindi, è stato ripopolato in modo differente rispetto al precedente popolamento. Quindi è stata verificata la funzionalità del sistema implementato nella sua totalità, cioè valutando l’insieme delle sue parti, correggendo gli errori che si sono presentati. </w:t>
+      </w:r>
+    </w:p>
+    <w:p>
+      <w:pPr>
+        <w:autoSpaceDE w:val="0"/>
+        <w:autoSpaceDN w:val="0"/>
+        <w:adjustRightInd w:val="0"/>
+        <w:rPr>
+          <w:rFonts w:ascii="Bodoni MT" w:hAnsi="Bodoni MT" w:cs="ArialMT"/>
+          <w:sz w:val="24"/>
+          <w:szCs w:val="24"/>
+        </w:rPr>
+      </w:pPr>
+      <w:r>
+        <w:rPr>
+          <w:rFonts w:ascii="Bodoni MT" w:hAnsi="Bodoni MT" w:cs="ArialMT"/>
+          <w:sz w:val="24"/>
+          <w:szCs w:val="24"/>
+        </w:rPr>
+        <w:t xml:space="preserve">Inoltre, il software è stato fatto utilizzare a terze persone non eccessivamente vicine al mondo informatico e estranee al codice. Questo test finale, definibile come alpha test, ha evidenziato alcuni errori riscontrabili, ad esempio, nell’inserimento di un input errato. </w:t>
+      </w:r>
+    </w:p>
+    <w:p>
+      <w:pPr>
+        <w:autoSpaceDE w:val="0"/>
+        <w:autoSpaceDN w:val="0"/>
+        <w:adjustRightInd w:val="0"/>
+        <w:rPr>
+          <w:rFonts w:ascii="Bodoni MT" w:hAnsi="Bodoni MT" w:cs="ArialMT"/>
+          <w:sz w:val="24"/>
+          <w:szCs w:val="24"/>
+        </w:rPr>
+      </w:pPr>
+      <w:r>
+        <w:rPr>
+          <w:rFonts w:ascii="Bodoni MT" w:hAnsi="Bodoni MT" w:cs="ArialMT"/>
+          <w:sz w:val="24"/>
+          <w:szCs w:val="24"/>
+        </w:rPr>
+        <w:t>Successivamente</w:t>
+      </w:r>
+      <w:r>
+        <w:rPr>
+          <w:rFonts w:ascii="Bodoni MT" w:hAnsi="Bodoni MT" w:cs="ArialMT"/>
+          <w:sz w:val="24"/>
+          <w:szCs w:val="24"/>
+        </w:rPr>
+        <w:t>, è stato avviato un leggero processo di raffinamento del codice, apportando alcune migliorie grafiche, rispetto alla versione originale e ad ulteriori controlli mediante costrutti condizionali nel codice.</w:t>
+      </w:r>
+    </w:p>
+    <w:p>
+      <w:pPr>
+        <w:autoSpaceDE w:val="0"/>
+        <w:autoSpaceDN w:val="0"/>
+        <w:adjustRightInd w:val="0"/>
+        <w:rPr>
+          <w:rFonts w:ascii="Bodoni MT" w:hAnsi="Bodoni MT" w:cs="ArialMT"/>
+          <w:sz w:val="24"/>
+          <w:szCs w:val="24"/>
+        </w:rPr>
+      </w:pPr>
+      <w:r>
+        <w:rPr>
+          <w:rFonts w:ascii="Bodoni MT" w:hAnsi="Bodoni MT" w:cs="ArialMT"/>
+          <w:sz w:val="24"/>
+          <w:szCs w:val="24"/>
+        </w:rPr>
+        <w:t>Infine, è stato svuotato nuovamente il database, per eliminare le credenziali di prova utilizzate, ed è stato popolato assegnando ad ogni membro del gruppo una funzione e quindi accedendo come segue:</w:t>
+      </w:r>
+    </w:p>
+    <w:p>
+      <w:pPr>
+        <w:autoSpaceDE w:val="0"/>
+        <w:autoSpaceDN w:val="0"/>
+        <w:adjustRightInd w:val="0"/>
+        <w:rPr>
+          <w:rFonts w:ascii="Bodoni MT" w:hAnsi="Bodoni MT" w:cs="ArialMT"/>
+          <w:sz w:val="24"/>
+          <w:szCs w:val="24"/>
+        </w:rPr>
+      </w:pPr>
+      <w:r>
+        <w:rPr>
+          <w:rFonts w:ascii="Bodoni MT" w:hAnsi="Bodoni MT" w:cs="ArialMT"/>
+          <w:sz w:val="24"/>
+          <w:szCs w:val="24"/>
+        </w:rPr>
+        <w:t xml:space="preserve">username: Codice Fiscale </w:t>
+      </w:r>
+      <w:r>
+        <w:rPr>
+          <w:rFonts w:ascii="Bodoni MT" w:hAnsi="Bodoni MT" w:cs="ArialMT"/>
+          <w:sz w:val="24"/>
+          <w:szCs w:val="24"/>
+        </w:rPr>
+        <w:br/>
+        <w:t>password: Nome</w:t>
+      </w:r>
+    </w:p>
     <w:sectPr>
-      <w:headerReference w:type="default" r:id="rId20"/>
-      <w:footerReference w:type="default" r:id="rId21"/>
+      <w:headerReference w:type="default" r:id="rId21"/>
+      <w:footerReference w:type="default" r:id="rId22"/>
       <w:pgSz w:w="11906" w:h="16838"/>
       <w:pgMar w:top="1417" w:right="1134" w:bottom="1134" w:left="1134" w:header="708" w:footer="708" w:gutter="0"/>
       <w:pgNumType w:start="0"/>
@@ -12443,6 +13049,36 @@
       </w:tcPr>
     </w:tblStylePr>
   </w:style>
+  <w:style w:type="paragraph" w:styleId="Testofumetto">
+    <w:name w:val="Balloon Text"/>
+    <w:basedOn w:val="Normale"/>
+    <w:link w:val="TestofumettoCarattere"/>
+    <w:uiPriority w:val="99"/>
+    <w:semiHidden/>
+    <w:unhideWhenUsed/>
+    <w:rsid w:val="00BC0F79"/>
+    <w:pPr>
+      <w:spacing w:after="0"/>
+    </w:pPr>
+    <w:rPr>
+      <w:rFonts w:ascii="Segoe UI" w:hAnsi="Segoe UI" w:cs="Segoe UI"/>
+      <w:sz w:val="18"/>
+      <w:szCs w:val="18"/>
+    </w:rPr>
+  </w:style>
+  <w:style w:type="character" w:customStyle="1" w:styleId="TestofumettoCarattere">
+    <w:name w:val="Testo fumetto Carattere"/>
+    <w:basedOn w:val="Carpredefinitoparagrafo"/>
+    <w:link w:val="Testofumetto"/>
+    <w:uiPriority w:val="99"/>
+    <w:semiHidden/>
+    <w:rsid w:val="00BC0F79"/>
+    <w:rPr>
+      <w:rFonts w:ascii="Segoe UI" w:hAnsi="Segoe UI" w:cs="Segoe UI"/>
+      <w:sz w:val="18"/>
+      <w:szCs w:val="18"/>
+    </w:rPr>
+  </w:style>
 </w:styles>
 </file>
 
@@ -12746,7 +13382,7 @@
 </file>
 
 <file path=customXml/itemProps1.xml><?xml version="1.0" encoding="utf-8"?>
-<ds:datastoreItem xmlns:ds="http://schemas.openxmlformats.org/officeDocument/2006/customXml" ds:itemID="{F8AD7B43-2ADA-4330-9517-239F4E57039B}">
+<ds:datastoreItem xmlns:ds="http://schemas.openxmlformats.org/officeDocument/2006/customXml" ds:itemID="{9DBB5ECF-1A85-466C-9D49-35A72B3B29DB}">
   <ds:schemaRefs>
     <ds:schemaRef ds:uri="http://schemas.openxmlformats.org/officeDocument/2006/bibliography"/>
   </ds:schemaRefs>

</xml_diff>